<commit_message>
The Farmland Biome added
</commit_message>
<xml_diff>
--- a/better_agriculture_mod.docx
+++ b/better_agriculture_mod.docx
@@ -523,7 +523,7 @@
                 <w:sz w:val="22"/>
                 <w:shd w:fill="auto" w:val="clear"/>
               </w:rPr>
-              <w:t xml:space="preserve"> YES</w:t>
+              <w:t xml:space="preserve"> (Complete)</w:t>
             </w:r>
           </w:p>
         </w:tc>
@@ -1297,7 +1297,7 @@
                 <w:sz w:val="22"/>
                 <w:shd w:fill="auto" w:val="clear"/>
               </w:rPr>
-              <w:t xml:space="preserve"> YES</w:t>
+              <w:t xml:space="preserve"> (Complete)</w:t>
             </w:r>
           </w:p>
         </w:tc>
@@ -2329,7 +2329,7 @@
                 <w:sz w:val="22"/>
                 <w:shd w:fill="auto" w:val="clear"/>
               </w:rPr>
-              <w:t xml:space="preserve"> 80%</w:t>
+              <w:t xml:space="preserve"> (Complete)</w:t>
             </w:r>
           </w:p>
         </w:tc>

</xml_diff>